<commit_message>
complete the simulation code
</commit_message>
<xml_diff>
--- a/Methods and Data.docx
+++ b/Methods and Data.docx
@@ -71,17 +71,7 @@
           <w:sz w:val="21"/>
           <w:szCs w:val="21"/>
         </w:rPr>
-        <w:t>1)</w:t>
-      </w:r>
-      <w:r>
-        <w:rPr>
-          <w:rFonts w:hint="default" w:ascii="Arial" w:hAnsi="Arial" w:cs="Arial"/>
-          <w:b w:val="0"/>
-          <w:bCs w:val="0"/>
-          <w:sz w:val="21"/>
-          <w:szCs w:val="21"/>
-        </w:rPr>
-        <w:t>Scater</w:t>
+        <w:t>1)Scater</w:t>
       </w:r>
     </w:p>
     <w:p>
@@ -275,7 +265,19 @@
           <w:sz w:val="21"/>
           <w:szCs w:val="21"/>
         </w:rPr>
-        <w:t>Scran</w:t>
+        <w:t>s</w:t>
+      </w:r>
+      <w:bookmarkStart w:id="0" w:name="_GoBack"/>
+      <w:bookmarkEnd w:id="0"/>
+      <w:r>
+        <w:rPr>
+          <w:rFonts w:hint="default" w:ascii="Arial" w:hAnsi="Arial" w:cs="Arial"/>
+          <w:b w:val="0"/>
+          <w:bCs w:val="0"/>
+          <w:sz w:val="21"/>
+          <w:szCs w:val="21"/>
+        </w:rPr>
+        <w:t>cran</w:t>
       </w:r>
     </w:p>
     <w:p>
@@ -363,6 +365,7 @@
     <w:p>
       <w:pPr>
         <w:numPr>
+          <w:ilvl w:val="0"/>
           <w:numId w:val="0"/>
         </w:numPr>
         <w:jc w:val="left"/>
@@ -374,8 +377,6 @@
           <w:szCs w:val="18"/>
         </w:rPr>
       </w:pPr>
-      <w:bookmarkStart w:id="0" w:name="_GoBack"/>
-      <w:bookmarkEnd w:id="0"/>
     </w:p>
     <w:p>
       <w:pPr>
@@ -424,17 +425,7 @@
           <w:sz w:val="21"/>
           <w:szCs w:val="21"/>
         </w:rPr>
-        <w:t>1)</w:t>
-      </w:r>
-      <w:r>
-        <w:rPr>
-          <w:rFonts w:hint="default" w:ascii="Arial" w:hAnsi="Arial" w:cs="Arial"/>
-          <w:b w:val="0"/>
-          <w:bCs w:val="0"/>
-          <w:sz w:val="21"/>
-          <w:szCs w:val="21"/>
-        </w:rPr>
-        <w:t>MAST</w:t>
+        <w:t>1)MAST</w:t>
       </w:r>
     </w:p>
     <w:p>
@@ -567,6 +558,7 @@
     <w:p>
       <w:pPr>
         <w:numPr>
+          <w:ilvl w:val="0"/>
           <w:numId w:val="0"/>
         </w:numPr>
         <w:jc w:val="left"/>
@@ -586,17 +578,7 @@
           <w:sz w:val="18"/>
           <w:szCs w:val="18"/>
         </w:rPr>
-        <w:t>Love M I, Huber, Wolfgang, Anders, Simon. Moderated estimation of fold change and dispersion for RNA-seq data with DESeq2[J]. Genome Biology, 2014, 15(12):550.</w:t>
-      </w:r>
-      <w:r>
-        <w:rPr>
-          <w:rFonts w:hint="default" w:ascii="Arial" w:hAnsi="Arial" w:cs="Arial"/>
-          <w:b w:val="0"/>
-          <w:bCs w:val="0"/>
-          <w:sz w:val="18"/>
-          <w:szCs w:val="18"/>
-        </w:rPr>
-        <w:t xml:space="preserve"> </w:t>
+        <w:t xml:space="preserve">Love M I, Huber, Wolfgang, Anders, Simon. Moderated estimation of fold change and dispersion for RNA-seq data with DESeq2[J]. Genome Biology, 2014, 15(12):550. </w:t>
       </w:r>
       <w:r>
         <w:rPr>
@@ -687,6 +669,7 @@
     <w:p>
       <w:pPr>
         <w:numPr>
+          <w:ilvl w:val="0"/>
           <w:numId w:val="0"/>
         </w:numPr>
         <w:jc w:val="left"/>
@@ -763,6 +746,7 @@
     <w:p>
       <w:pPr>
         <w:numPr>
+          <w:ilvl w:val="0"/>
           <w:numId w:val="0"/>
         </w:numPr>
         <w:jc w:val="left"/>
@@ -807,6 +791,7 @@
       <w:pPr>
         <w:pStyle w:val="9"/>
         <w:numPr>
+          <w:ilvl w:val="0"/>
           <w:numId w:val="0"/>
         </w:numPr>
         <w:ind w:leftChars="0"/>
@@ -827,49 +812,29 @@
           <w:sz w:val="21"/>
           <w:szCs w:val="21"/>
         </w:rPr>
-        <w:t>1)</w:t>
-      </w:r>
-      <w:r>
-        <w:rPr>
-          <w:rFonts w:hint="default" w:ascii="Arial" w:hAnsi="Arial" w:cs="Arial"/>
-          <w:b w:val="0"/>
-          <w:bCs w:val="0"/>
-          <w:sz w:val="21"/>
-          <w:szCs w:val="21"/>
-        </w:rPr>
-        <w:t xml:space="preserve">ZIFA: </w:t>
-      </w:r>
-    </w:p>
-    <w:p>
-      <w:pPr>
-        <w:jc w:val="left"/>
-        <w:rPr>
-          <w:rFonts w:hint="default" w:ascii="Arial" w:hAnsi="Arial" w:cs="Arial"/>
-          <w:b w:val="0"/>
-          <w:bCs w:val="0"/>
-          <w:sz w:val="21"/>
-          <w:szCs w:val="21"/>
-        </w:rPr>
-      </w:pPr>
-      <w:r>
-        <w:rPr>
-          <w:rFonts w:hint="default" w:ascii="Arial" w:hAnsi="Arial" w:cs="Arial"/>
-          <w:b w:val="0"/>
-          <w:bCs w:val="0"/>
-          <w:sz w:val="18"/>
-          <w:szCs w:val="18"/>
-        </w:rPr>
-        <w:t>Pierson, E. &amp; Yau, C. Dimensionality reduction for zero-inflated single cell gene expression analysis. Genome Biol. 16, 241 (2015).</w:t>
-      </w:r>
-      <w:r>
-        <w:rPr>
-          <w:rFonts w:hint="default" w:ascii="Arial" w:hAnsi="Arial" w:cs="Arial"/>
-          <w:b w:val="0"/>
-          <w:bCs w:val="0"/>
-          <w:sz w:val="18"/>
-          <w:szCs w:val="18"/>
-        </w:rPr>
-        <w:t xml:space="preserve"> </w:t>
+        <w:t xml:space="preserve">1)ZIFA: </w:t>
+      </w:r>
+    </w:p>
+    <w:p>
+      <w:pPr>
+        <w:jc w:val="left"/>
+        <w:rPr>
+          <w:rFonts w:hint="default" w:ascii="Arial" w:hAnsi="Arial" w:cs="Arial"/>
+          <w:b w:val="0"/>
+          <w:bCs w:val="0"/>
+          <w:sz w:val="21"/>
+          <w:szCs w:val="21"/>
+        </w:rPr>
+      </w:pPr>
+      <w:r>
+        <w:rPr>
+          <w:rFonts w:hint="default" w:ascii="Arial" w:hAnsi="Arial" w:cs="Arial"/>
+          <w:b w:val="0"/>
+          <w:bCs w:val="0"/>
+          <w:sz w:val="18"/>
+          <w:szCs w:val="18"/>
+        </w:rPr>
+        <w:t xml:space="preserve">Pierson, E. &amp; Yau, C. Dimensionality reduction for zero-inflated single cell gene expression analysis. Genome Biol. 16, 241 (2015). </w:t>
       </w:r>
       <w:r>
         <w:rPr>
@@ -960,6 +925,7 @@
     <w:p>
       <w:pPr>
         <w:numPr>
+          <w:ilvl w:val="0"/>
           <w:numId w:val="0"/>
         </w:numPr>
         <w:jc w:val="left"/>
@@ -1001,6 +967,7 @@
     <w:p>
       <w:pPr>
         <w:numPr>
+          <w:ilvl w:val="0"/>
           <w:numId w:val="0"/>
         </w:numPr>
         <w:jc w:val="left"/>
@@ -1723,7 +1690,7 @@
     <w:lsdException w:qFormat="1" w:unhideWhenUsed="0" w:uiPriority="9" w:semiHidden="0" w:name="heading 1"/>
     <w:lsdException w:qFormat="1" w:uiPriority="9" w:name="heading 2"/>
     <w:lsdException w:qFormat="1" w:unhideWhenUsed="0" w:uiPriority="9" w:semiHidden="0" w:name="heading 3"/>
-    <w:lsdException w:qFormat="1" w:uiPriority="9" w:name="heading 4"/>
+    <w:lsdException w:qFormat="1" w:uiPriority="9" w:semiHidden="0" w:name="heading 4"/>
     <w:lsdException w:qFormat="1" w:uiPriority="9" w:name="heading 5"/>
     <w:lsdException w:qFormat="1" w:uiPriority="9" w:name="heading 6"/>
     <w:lsdException w:qFormat="1" w:uiPriority="9" w:name="heading 7"/>
@@ -1784,7 +1751,7 @@
     <w:lsdException w:qFormat="1" w:unhideWhenUsed="0" w:uiPriority="10" w:semiHidden="0" w:name="Title"/>
     <w:lsdException w:uiPriority="99" w:name="Closing"/>
     <w:lsdException w:uiPriority="99" w:name="Signature"/>
-    <w:lsdException w:uiPriority="1" w:name="Default Paragraph Font"/>
+    <w:lsdException w:uiPriority="1" w:semiHidden="0" w:name="Default Paragraph Font"/>
     <w:lsdException w:uiPriority="99" w:name="Body Text"/>
     <w:lsdException w:uiPriority="99" w:name="Body Text Indent"/>
     <w:lsdException w:uiPriority="99" w:name="List Continue"/>
@@ -1811,7 +1778,7 @@
     <w:lsdException w:uiPriority="99" w:name="Document Map"/>
     <w:lsdException w:uiPriority="99" w:name="Plain Text"/>
     <w:lsdException w:uiPriority="99" w:name="E-mail Signature"/>
-    <w:lsdException w:uiPriority="99" w:name="Normal (Web)"/>
+    <w:lsdException w:uiPriority="99" w:semiHidden="0" w:name="Normal (Web)"/>
     <w:lsdException w:uiPriority="99" w:name="HTML Acronym"/>
     <w:lsdException w:uiPriority="99" w:name="HTML Address"/>
     <w:lsdException w:uiPriority="99" w:name="HTML Cite"/>
@@ -1822,7 +1789,7 @@
     <w:lsdException w:uiPriority="99" w:name="HTML Sample"/>
     <w:lsdException w:uiPriority="99" w:name="HTML Typewriter"/>
     <w:lsdException w:uiPriority="99" w:name="HTML Variable"/>
-    <w:lsdException w:uiPriority="99" w:name="Normal Table"/>
+    <w:lsdException w:uiPriority="99" w:semiHidden="0" w:name="Normal Table"/>
     <w:lsdException w:uiPriority="99" w:name="annotation subject"/>
     <w:lsdException w:uiPriority="99" w:name="Table Simple 1"/>
     <w:lsdException w:uiPriority="99" w:name="Table Simple 2"/>
@@ -2055,6 +2022,7 @@
       <w:jc w:val="left"/>
     </w:pPr>
     <w:rPr>
+      <w:rFonts w:ascii="Times New Roman" w:hAnsi="Times New Roman" w:eastAsia="SimSun" w:cs="Times New Roman"/>
       <w:kern w:val="0"/>
       <w:sz w:val="24"/>
       <w:szCs w:val="24"/>

</xml_diff>